<commit_message>
fixed title, removed comment and created pdf
</commit_message>
<xml_diff>
--- a/kickstarter_documentation.docx
+++ b/kickstarter_documentation.docx
@@ -1,6 +1,6 @@
 
 <file path=word/document.xml><?xml version="1.0" encoding="utf-8"?>
-<w:document xmlns:wpc="http://schemas.microsoft.com/office/word/2010/wordprocessingCanvas" xmlns:cx="http://schemas.microsoft.com/office/drawing/2014/chartex" xmlns:cx1="http://schemas.microsoft.com/office/drawing/2015/9/8/chartex" xmlns:cx2="http://schemas.microsoft.com/office/drawing/2015/10/21/chartex" xmlns:cx3="http://schemas.microsoft.com/office/drawing/2016/5/9/chartex" xmlns:cx4="http://schemas.microsoft.com/office/drawing/2016/5/10/chartex" xmlns:cx5="http://schemas.microsoft.com/office/drawing/2016/5/11/chartex" xmlns:cx6="http://schemas.microsoft.com/office/drawing/2016/5/12/chartex" xmlns:cx7="http://schemas.microsoft.com/office/drawing/2016/5/13/chartex" xmlns:cx8="http://schemas.microsoft.com/office/drawing/2016/5/14/chartex" xmlns:mc="http://schemas.openxmlformats.org/markup-compatibility/2006" xmlns:aink="http://schemas.microsoft.com/office/drawing/2016/ink" xmlns:am3d="http://schemas.microsoft.com/office/drawing/2017/model3d" xmlns:o="urn:schemas-microsoft-com:office:office" xmlns:r="http://schemas.openxmlformats.org/officeDocument/2006/relationships" xmlns:m="http://schemas.openxmlformats.org/officeDocument/2006/math" xmlns:v="urn:schemas-microsoft-com:vml" xmlns:wp14="http://schemas.microsoft.com/office/word/2010/wordprocessingDrawing" xmlns:wp="http://schemas.openxmlformats.org/drawingml/2006/wordprocessingDrawing" xmlns:w10="urn:schemas-microsoft-com:office:word" xmlns:w="http://schemas.openxmlformats.org/wordprocessingml/2006/main" xmlns:w14="http://schemas.microsoft.com/office/word/2010/wordml" xmlns:w15="http://schemas.microsoft.com/office/word/2012/wordml" xmlns:w16cex="http://schemas.microsoft.com/office/word/2018/wordml/cex" xmlns:w16cid="http://schemas.microsoft.com/office/word/2016/wordml/cid" xmlns:w16="http://schemas.microsoft.com/office/word/2018/wordml" xmlns:w16se="http://schemas.microsoft.com/office/word/2015/wordml/symex" xmlns:wpg="http://schemas.microsoft.com/office/word/2010/wordprocessingGroup" xmlns:wpi="http://schemas.microsoft.com/office/word/2010/wordprocessingInk" xmlns:wne="http://schemas.microsoft.com/office/word/2006/wordml" xmlns:wps="http://schemas.microsoft.com/office/word/2010/wordprocessingShape" mc:Ignorable="w14 w15 w16se w16cid w16 w16cex wp14">
+<w:document xmlns:wpc="http://schemas.microsoft.com/office/word/2010/wordprocessingCanvas" xmlns:cx="http://schemas.microsoft.com/office/drawing/2014/chartex" xmlns:cx1="http://schemas.microsoft.com/office/drawing/2015/9/8/chartex" xmlns:cx2="http://schemas.microsoft.com/office/drawing/2015/10/21/chartex" xmlns:cx3="http://schemas.microsoft.com/office/drawing/2016/5/9/chartex" xmlns:cx4="http://schemas.microsoft.com/office/drawing/2016/5/10/chartex" xmlns:cx5="http://schemas.microsoft.com/office/drawing/2016/5/11/chartex" xmlns:cx6="http://schemas.microsoft.com/office/drawing/2016/5/12/chartex" xmlns:cx7="http://schemas.microsoft.com/office/drawing/2016/5/13/chartex" xmlns:cx8="http://schemas.microsoft.com/office/drawing/2016/5/14/chartex" xmlns:mc="http://schemas.openxmlformats.org/markup-compatibility/2006" xmlns:aink="http://schemas.microsoft.com/office/drawing/2016/ink" xmlns:am3d="http://schemas.microsoft.com/office/drawing/2017/model3d" xmlns:o="urn:schemas-microsoft-com:office:office" xmlns:r="http://schemas.openxmlformats.org/officeDocument/2006/relationships" xmlns:m="http://schemas.openxmlformats.org/officeDocument/2006/math" xmlns:v="urn:schemas-microsoft-com:vml" xmlns:wp14="http://schemas.microsoft.com/office/word/2010/wordprocessingDrawing" xmlns:wp="http://schemas.openxmlformats.org/drawingml/2006/wordprocessingDrawing" xmlns:w10="urn:schemas-microsoft-com:office:word" xmlns:w="http://schemas.openxmlformats.org/wordprocessingml/2006/main" xmlns:w14="http://schemas.microsoft.com/office/word/2010/wordml" xmlns:w15="http://schemas.microsoft.com/office/word/2012/wordml" xmlns:w16cid="http://schemas.microsoft.com/office/word/2016/wordml/cid" xmlns:w16se="http://schemas.microsoft.com/office/word/2015/wordml/symex" xmlns:wpg="http://schemas.microsoft.com/office/word/2010/wordprocessingGroup" xmlns:wpi="http://schemas.microsoft.com/office/word/2010/wordprocessingInk" xmlns:wne="http://schemas.microsoft.com/office/word/2006/wordml" xmlns:wps="http://schemas.microsoft.com/office/word/2010/wordprocessingShape" mc:Ignorable="w14 w15 w16se w16cid wp14">
   <w:body>
     <w:p>
       <w:pPr>
@@ -53,6 +53,8 @@
         </w:rPr>
         <w:t>:</w:t>
       </w:r>
+      <w:bookmarkStart w:id="0" w:name="_GoBack"/>
+      <w:bookmarkEnd w:id="0"/>
     </w:p>
     <w:p>
       <w:pPr>
@@ -5137,38 +5139,7 @@
           <w:sz w:val="24"/>
           <w:szCs w:val="24"/>
         </w:rPr>
-        <w:t xml:space="preserve"> we believed directly related to a project’s success, we were ready to re-evaluate our models. The features we ended up using are: launch month, launched year, category, parent category, project duration, goal, NIMA score, blurb positiveness score, blurb negativeness score, blurb compound </w:t>
-      </w:r>
-      <w:commentRangeStart w:id="0"/>
-      <w:commentRangeStart w:id="1"/>
-      <w:commentRangeStart w:id="2"/>
-      <w:r>
-        <w:rPr>
-          <w:sz w:val="24"/>
-          <w:szCs w:val="24"/>
-        </w:rPr>
-        <w:t>score</w:t>
-      </w:r>
-      <w:commentRangeEnd w:id="0"/>
-      <w:r>
-        <w:rPr>
-          <w:rStyle w:val="CommentReference"/>
-        </w:rPr>
-        <w:commentReference w:id="0"/>
-      </w:r>
-      <w:commentRangeEnd w:id="1"/>
-      <w:r>
-        <w:rPr>
-          <w:rStyle w:val="CommentReference"/>
-        </w:rPr>
-        <w:commentReference w:id="1"/>
-      </w:r>
-      <w:commentRangeEnd w:id="2"/>
-      <w:r>
-        <w:rPr>
-          <w:rStyle w:val="CommentReference"/>
-        </w:rPr>
-        <w:commentReference w:id="2"/>
+        <w:t xml:space="preserve"> we believed directly related to a project’s success, we were ready to re-evaluate our models. The features we ended up using are: launch month, launched year, category, parent category, project duration, goal, NIMA score, blurb positiveness score, blurb negativeness score, blurb compound score</w:t>
       </w:r>
       <w:r>
         <w:rPr>
@@ -5317,29 +5288,23 @@
           <w:sz w:val="24"/>
           <w:szCs w:val="24"/>
         </w:rPr>
-        <w:t xml:space="preserve"> have some kind of internal hierarchy or order when we clearly don’t have </w:t>
-      </w:r>
-      <w:commentRangeStart w:id="3"/>
-      <w:r>
-        <w:rPr>
-          <w:sz w:val="24"/>
-          <w:szCs w:val="24"/>
-        </w:rPr>
-        <w:t>it</w:t>
-      </w:r>
-      <w:commentRangeEnd w:id="3"/>
-      <w:r>
-        <w:rPr>
-          <w:rStyle w:val="CommentReference"/>
-        </w:rPr>
-        <w:commentReference w:id="3"/>
-      </w:r>
-      <w:r>
-        <w:rPr>
-          <w:sz w:val="24"/>
-          <w:szCs w:val="24"/>
-        </w:rPr>
-        <w:t>.</w:t>
+        <w:t xml:space="preserve"> have </w:t>
+      </w:r>
+      <w:proofErr w:type="gramStart"/>
+      <w:r>
+        <w:rPr>
+          <w:sz w:val="24"/>
+          <w:szCs w:val="24"/>
+        </w:rPr>
+        <w:t>some kind of internal</w:t>
+      </w:r>
+      <w:proofErr w:type="gramEnd"/>
+      <w:r>
+        <w:rPr>
+          <w:sz w:val="24"/>
+          <w:szCs w:val="24"/>
+        </w:rPr>
+        <w:t xml:space="preserve"> hierarchy or order when we clearly don’t have it.</w:t>
       </w:r>
       <w:r>
         <w:rPr>
@@ -5655,16 +5620,7 @@
           <w:sz w:val="24"/>
           <w:szCs w:val="24"/>
         </w:rPr>
-        <w:t>Having our finished work, we can compare it to the existing notebooks on Kaggle. The most significant difference is the accuracy improvement. Most Kaggle note</w:t>
-      </w:r>
-      <w:bookmarkStart w:id="4" w:name="_GoBack"/>
-      <w:bookmarkEnd w:id="4"/>
-      <w:r>
-        <w:rPr>
-          <w:sz w:val="24"/>
-          <w:szCs w:val="24"/>
-        </w:rPr>
-        <w:t xml:space="preserve">books </w:t>
+        <w:t xml:space="preserve">Having our finished work, we can compare it to the existing notebooks on Kaggle. The most significant difference is the accuracy improvement. Most Kaggle notebooks </w:t>
       </w:r>
       <w:r>
         <w:rPr>
@@ -5986,12 +5942,7 @@
       </w:r>
     </w:p>
     <w:sectPr>
-      <w:headerReference w:type="even" r:id="rId12"/>
-      <w:headerReference w:type="default" r:id="rId13"/>
-      <w:footerReference w:type="even" r:id="rId14"/>
-      <w:footerReference w:type="default" r:id="rId15"/>
-      <w:headerReference w:type="first" r:id="rId16"/>
-      <w:footerReference w:type="first" r:id="rId17"/>
+      <w:headerReference w:type="default" r:id="rId8"/>
       <w:pgSz w:w="12240" w:h="15840"/>
       <w:pgMar w:top="1152" w:right="1152" w:bottom="1152" w:left="1152" w:header="720" w:footer="720" w:gutter="0"/>
       <w:cols w:space="720"/>
@@ -5999,84 +5950,6 @@
     </w:sectPr>
   </w:body>
 </w:document>
-</file>
-
-<file path=word/comments.xml><?xml version="1.0" encoding="utf-8"?>
-<w:comments xmlns:wpc="http://schemas.microsoft.com/office/word/2010/wordprocessingCanvas" xmlns:cx="http://schemas.microsoft.com/office/drawing/2014/chartex" xmlns:cx1="http://schemas.microsoft.com/office/drawing/2015/9/8/chartex" xmlns:cx2="http://schemas.microsoft.com/office/drawing/2015/10/21/chartex" xmlns:cx3="http://schemas.microsoft.com/office/drawing/2016/5/9/chartex" xmlns:cx4="http://schemas.microsoft.com/office/drawing/2016/5/10/chartex" xmlns:cx5="http://schemas.microsoft.com/office/drawing/2016/5/11/chartex" xmlns:cx6="http://schemas.microsoft.com/office/drawing/2016/5/12/chartex" xmlns:cx7="http://schemas.microsoft.com/office/drawing/2016/5/13/chartex" xmlns:cx8="http://schemas.microsoft.com/office/drawing/2016/5/14/chartex" xmlns:mc="http://schemas.openxmlformats.org/markup-compatibility/2006" xmlns:aink="http://schemas.microsoft.com/office/drawing/2016/ink" xmlns:am3d="http://schemas.microsoft.com/office/drawing/2017/model3d" xmlns:o="urn:schemas-microsoft-com:office:office" xmlns:r="http://schemas.openxmlformats.org/officeDocument/2006/relationships" xmlns:m="http://schemas.openxmlformats.org/officeDocument/2006/math" xmlns:v="urn:schemas-microsoft-com:vml" xmlns:wp14="http://schemas.microsoft.com/office/word/2010/wordprocessingDrawing" xmlns:wp="http://schemas.openxmlformats.org/drawingml/2006/wordprocessingDrawing" xmlns:w10="urn:schemas-microsoft-com:office:word" xmlns:w="http://schemas.openxmlformats.org/wordprocessingml/2006/main" xmlns:w14="http://schemas.microsoft.com/office/word/2010/wordml" xmlns:w15="http://schemas.microsoft.com/office/word/2012/wordml" xmlns:w16cex="http://schemas.microsoft.com/office/word/2018/wordml/cex" xmlns:w16cid="http://schemas.microsoft.com/office/word/2016/wordml/cid" xmlns:w16="http://schemas.microsoft.com/office/word/2018/wordml" xmlns:w16se="http://schemas.microsoft.com/office/word/2015/wordml/symex" xmlns:wpg="http://schemas.microsoft.com/office/word/2010/wordprocessingGroup" xmlns:wpi="http://schemas.microsoft.com/office/word/2010/wordprocessingInk" xmlns:wne="http://schemas.microsoft.com/office/word/2006/wordml" xmlns:wps="http://schemas.microsoft.com/office/word/2010/wordprocessingShape" mc:Ignorable="w14 w15 w16se w16cid w16 w16cex wp14">
-  <w:comment w:id="0" w:author="Edan Zwick" w:date="2020-02-25T18:31:00Z" w:initials="EZ">
-    <w:p>
-      <w:pPr>
-        <w:pStyle w:val="CommentText"/>
-      </w:pPr>
-      <w:r>
-        <w:rPr>
-          <w:rStyle w:val="CommentReference"/>
-        </w:rPr>
-        <w:annotationRef/>
-      </w:r>
-      <w:r>
-        <w:t>Need to update with final submission results.</w:t>
-      </w:r>
-    </w:p>
-  </w:comment>
-  <w:comment w:id="1" w:author="Yoav Halperin" w:date="2020-02-27T19:55:00Z" w:initials="YH">
-    <w:p>
-      <w:pPr>
-        <w:pStyle w:val="CommentText"/>
-      </w:pPr>
-      <w:r>
-        <w:rPr>
-          <w:rStyle w:val="CommentReference"/>
-        </w:rPr>
-        <w:annotationRef/>
-      </w:r>
-      <w:r>
-        <w:t>Where? The final result is ~84% acc with ~81% recall</w:t>
-      </w:r>
-    </w:p>
-  </w:comment>
-  <w:comment w:id="2" w:author="Edan Zwick" w:date="2020-02-28T12:09:00Z" w:initials="EZ">
-    <w:p>
-      <w:pPr>
-        <w:pStyle w:val="CommentText"/>
-      </w:pPr>
-      <w:r>
-        <w:rPr>
-          <w:rStyle w:val="CommentReference"/>
-        </w:rPr>
-        <w:annotationRef/>
-      </w:r>
-      <w:r>
-        <w:t>Could you update the actual numbers in the results section?</w:t>
-      </w:r>
-    </w:p>
-  </w:comment>
-  <w:comment w:id="3" w:author="Edan Zwick" w:date="2020-02-28T12:10:00Z" w:initials="EZ">
-    <w:p>
-      <w:pPr>
-        <w:pStyle w:val="CommentText"/>
-      </w:pPr>
-      <w:r>
-        <w:rPr>
-          <w:rStyle w:val="CommentReference"/>
-        </w:rPr>
-        <w:annotationRef/>
-      </w:r>
-      <w:r>
-        <w:t>We didn't ended up using the creator data? If not could you fix the section stating it was a significant feature in the features part?</w:t>
-      </w:r>
-    </w:p>
-  </w:comment>
-</w:comments>
-</file>
-
-<file path=word/commentsExtended.xml><?xml version="1.0" encoding="utf-8"?>
-<w15:commentsEx xmlns:wpc="http://schemas.microsoft.com/office/word/2010/wordprocessingCanvas" xmlns:cx="http://schemas.microsoft.com/office/drawing/2014/chartex" xmlns:cx1="http://schemas.microsoft.com/office/drawing/2015/9/8/chartex" xmlns:cx2="http://schemas.microsoft.com/office/drawing/2015/10/21/chartex" xmlns:cx3="http://schemas.microsoft.com/office/drawing/2016/5/9/chartex" xmlns:cx4="http://schemas.microsoft.com/office/drawing/2016/5/10/chartex" xmlns:cx5="http://schemas.microsoft.com/office/drawing/2016/5/11/chartex" xmlns:cx6="http://schemas.microsoft.com/office/drawing/2016/5/12/chartex" xmlns:cx7="http://schemas.microsoft.com/office/drawing/2016/5/13/chartex" xmlns:cx8="http://schemas.microsoft.com/office/drawing/2016/5/14/chartex" xmlns:mc="http://schemas.openxmlformats.org/markup-compatibility/2006" xmlns:aink="http://schemas.microsoft.com/office/drawing/2016/ink" xmlns:am3d="http://schemas.microsoft.com/office/drawing/2017/model3d" xmlns:o="urn:schemas-microsoft-com:office:office" xmlns:r="http://schemas.openxmlformats.org/officeDocument/2006/relationships" xmlns:m="http://schemas.openxmlformats.org/officeDocument/2006/math" xmlns:v="urn:schemas-microsoft-com:vml" xmlns:wp14="http://schemas.microsoft.com/office/word/2010/wordprocessingDrawing" xmlns:wp="http://schemas.openxmlformats.org/drawingml/2006/wordprocessingDrawing" xmlns:w10="urn:schemas-microsoft-com:office:word" xmlns:w="http://schemas.openxmlformats.org/wordprocessingml/2006/main" xmlns:w14="http://schemas.microsoft.com/office/word/2010/wordml" xmlns:w15="http://schemas.microsoft.com/office/word/2012/wordml" xmlns:w16cex="http://schemas.microsoft.com/office/word/2018/wordml/cex" xmlns:w16cid="http://schemas.microsoft.com/office/word/2016/wordml/cid" xmlns:w16="http://schemas.microsoft.com/office/word/2018/wordml" xmlns:w16se="http://schemas.microsoft.com/office/word/2015/wordml/symex" xmlns:wpg="http://schemas.microsoft.com/office/word/2010/wordprocessingGroup" xmlns:wpi="http://schemas.microsoft.com/office/word/2010/wordprocessingInk" xmlns:wne="http://schemas.microsoft.com/office/word/2006/wordml" xmlns:wps="http://schemas.microsoft.com/office/word/2010/wordprocessingShape" mc:Ignorable="w14 w15 w16se w16cid w16 w16cex wp14">
-  <w15:commentEx w15:paraId="0A282769" w15:done="0"/>
-  <w15:commentEx w15:paraId="59EA45D5" w15:paraIdParent="0A282769" w15:done="0"/>
-  <w15:commentEx w15:paraId="67E1A2BD" w15:paraIdParent="0A282769" w15:done="0"/>
-  <w15:commentEx w15:paraId="3B8F8164" w15:done="0"/>
-</w15:commentsEx>
 </file>
 
 <file path=word/commentsExtensible.xml><?xml version="1.0" encoding="utf-8"?>
@@ -6088,17 +5961,8 @@
 </w16cex:commentsExtensible>
 </file>
 
-<file path=word/commentsIds.xml><?xml version="1.0" encoding="utf-8"?>
-<w16cid:commentsIds xmlns:wpc="http://schemas.microsoft.com/office/word/2010/wordprocessingCanvas" xmlns:cx="http://schemas.microsoft.com/office/drawing/2014/chartex" xmlns:cx1="http://schemas.microsoft.com/office/drawing/2015/9/8/chartex" xmlns:cx2="http://schemas.microsoft.com/office/drawing/2015/10/21/chartex" xmlns:cx3="http://schemas.microsoft.com/office/drawing/2016/5/9/chartex" xmlns:cx4="http://schemas.microsoft.com/office/drawing/2016/5/10/chartex" xmlns:cx5="http://schemas.microsoft.com/office/drawing/2016/5/11/chartex" xmlns:cx6="http://schemas.microsoft.com/office/drawing/2016/5/12/chartex" xmlns:cx7="http://schemas.microsoft.com/office/drawing/2016/5/13/chartex" xmlns:cx8="http://schemas.microsoft.com/office/drawing/2016/5/14/chartex" xmlns:mc="http://schemas.openxmlformats.org/markup-compatibility/2006" xmlns:aink="http://schemas.microsoft.com/office/drawing/2016/ink" xmlns:am3d="http://schemas.microsoft.com/office/drawing/2017/model3d" xmlns:o="urn:schemas-microsoft-com:office:office" xmlns:r="http://schemas.openxmlformats.org/officeDocument/2006/relationships" xmlns:m="http://schemas.openxmlformats.org/officeDocument/2006/math" xmlns:v="urn:schemas-microsoft-com:vml" xmlns:wp14="http://schemas.microsoft.com/office/word/2010/wordprocessingDrawing" xmlns:wp="http://schemas.openxmlformats.org/drawingml/2006/wordprocessingDrawing" xmlns:w10="urn:schemas-microsoft-com:office:word" xmlns:w="http://schemas.openxmlformats.org/wordprocessingml/2006/main" xmlns:w14="http://schemas.microsoft.com/office/word/2010/wordml" xmlns:w15="http://schemas.microsoft.com/office/word/2012/wordml" xmlns:w16cex="http://schemas.microsoft.com/office/word/2018/wordml/cex" xmlns:w16cid="http://schemas.microsoft.com/office/word/2016/wordml/cid" xmlns:w16="http://schemas.microsoft.com/office/word/2018/wordml" xmlns:w16se="http://schemas.microsoft.com/office/word/2015/wordml/symex" xmlns:wpg="http://schemas.microsoft.com/office/word/2010/wordprocessingGroup" xmlns:wpi="http://schemas.microsoft.com/office/word/2010/wordprocessingInk" xmlns:wne="http://schemas.microsoft.com/office/word/2006/wordml" xmlns:wps="http://schemas.microsoft.com/office/word/2010/wordprocessingShape" mc:Ignorable="w14 w15 w16se w16cid w16 w16cex wp14">
-  <w16cid:commentId w16cid:paraId="0A282769" w16cid:durableId="21FFE672"/>
-  <w16cid:commentId w16cid:paraId="59EA45D5" w16cid:durableId="22029D2F"/>
-  <w16cid:commentId w16cid:paraId="67E1A2BD" w16cid:durableId="22038187"/>
-  <w16cid:commentId w16cid:paraId="3B8F8164" w16cid:durableId="220381CD"/>
-</w16cid:commentsIds>
-</file>
-
 <file path=word/endnotes.xml><?xml version="1.0" encoding="utf-8"?>
-<w:endnotes xmlns:wpc="http://schemas.microsoft.com/office/word/2010/wordprocessingCanvas" xmlns:cx="http://schemas.microsoft.com/office/drawing/2014/chartex" xmlns:cx1="http://schemas.microsoft.com/office/drawing/2015/9/8/chartex" xmlns:cx2="http://schemas.microsoft.com/office/drawing/2015/10/21/chartex" xmlns:cx3="http://schemas.microsoft.com/office/drawing/2016/5/9/chartex" xmlns:cx4="http://schemas.microsoft.com/office/drawing/2016/5/10/chartex" xmlns:cx5="http://schemas.microsoft.com/office/drawing/2016/5/11/chartex" xmlns:cx6="http://schemas.microsoft.com/office/drawing/2016/5/12/chartex" xmlns:cx7="http://schemas.microsoft.com/office/drawing/2016/5/13/chartex" xmlns:cx8="http://schemas.microsoft.com/office/drawing/2016/5/14/chartex" xmlns:mc="http://schemas.openxmlformats.org/markup-compatibility/2006" xmlns:aink="http://schemas.microsoft.com/office/drawing/2016/ink" xmlns:am3d="http://schemas.microsoft.com/office/drawing/2017/model3d" xmlns:o="urn:schemas-microsoft-com:office:office" xmlns:r="http://schemas.openxmlformats.org/officeDocument/2006/relationships" xmlns:m="http://schemas.openxmlformats.org/officeDocument/2006/math" xmlns:v="urn:schemas-microsoft-com:vml" xmlns:wp14="http://schemas.microsoft.com/office/word/2010/wordprocessingDrawing" xmlns:wp="http://schemas.openxmlformats.org/drawingml/2006/wordprocessingDrawing" xmlns:w10="urn:schemas-microsoft-com:office:word" xmlns:w="http://schemas.openxmlformats.org/wordprocessingml/2006/main" xmlns:w14="http://schemas.microsoft.com/office/word/2010/wordml" xmlns:w15="http://schemas.microsoft.com/office/word/2012/wordml" xmlns:w16cex="http://schemas.microsoft.com/office/word/2018/wordml/cex" xmlns:w16cid="http://schemas.microsoft.com/office/word/2016/wordml/cid" xmlns:w16="http://schemas.microsoft.com/office/word/2018/wordml" xmlns:w16se="http://schemas.microsoft.com/office/word/2015/wordml/symex" xmlns:wpg="http://schemas.microsoft.com/office/word/2010/wordprocessingGroup" xmlns:wpi="http://schemas.microsoft.com/office/word/2010/wordprocessingInk" xmlns:wne="http://schemas.microsoft.com/office/word/2006/wordml" xmlns:wps="http://schemas.microsoft.com/office/word/2010/wordprocessingShape" mc:Ignorable="w14 w15 w16se w16cid w16 w16cex wp14">
+<w:endnotes xmlns:wpc="http://schemas.microsoft.com/office/word/2010/wordprocessingCanvas" xmlns:cx="http://schemas.microsoft.com/office/drawing/2014/chartex" xmlns:cx1="http://schemas.microsoft.com/office/drawing/2015/9/8/chartex" xmlns:cx2="http://schemas.microsoft.com/office/drawing/2015/10/21/chartex" xmlns:cx3="http://schemas.microsoft.com/office/drawing/2016/5/9/chartex" xmlns:cx4="http://schemas.microsoft.com/office/drawing/2016/5/10/chartex" xmlns:cx5="http://schemas.microsoft.com/office/drawing/2016/5/11/chartex" xmlns:cx6="http://schemas.microsoft.com/office/drawing/2016/5/12/chartex" xmlns:cx7="http://schemas.microsoft.com/office/drawing/2016/5/13/chartex" xmlns:cx8="http://schemas.microsoft.com/office/drawing/2016/5/14/chartex" xmlns:mc="http://schemas.openxmlformats.org/markup-compatibility/2006" xmlns:aink="http://schemas.microsoft.com/office/drawing/2016/ink" xmlns:am3d="http://schemas.microsoft.com/office/drawing/2017/model3d" xmlns:o="urn:schemas-microsoft-com:office:office" xmlns:r="http://schemas.openxmlformats.org/officeDocument/2006/relationships" xmlns:m="http://schemas.openxmlformats.org/officeDocument/2006/math" xmlns:v="urn:schemas-microsoft-com:vml" xmlns:wp14="http://schemas.microsoft.com/office/word/2010/wordprocessingDrawing" xmlns:wp="http://schemas.openxmlformats.org/drawingml/2006/wordprocessingDrawing" xmlns:w10="urn:schemas-microsoft-com:office:word" xmlns:w="http://schemas.openxmlformats.org/wordprocessingml/2006/main" xmlns:w14="http://schemas.microsoft.com/office/word/2010/wordml" xmlns:w15="http://schemas.microsoft.com/office/word/2012/wordml" xmlns:w16cid="http://schemas.microsoft.com/office/word/2016/wordml/cid" xmlns:w16se="http://schemas.microsoft.com/office/word/2015/wordml/symex" xmlns:wpg="http://schemas.microsoft.com/office/word/2010/wordprocessingGroup" xmlns:wpi="http://schemas.microsoft.com/office/word/2010/wordprocessingInk" xmlns:wne="http://schemas.microsoft.com/office/word/2006/wordml" xmlns:wps="http://schemas.microsoft.com/office/word/2010/wordprocessingShape" mc:Ignorable="w14 w15 w16se w16cid wp14">
   <w:endnote w:type="separator" w:id="-1">
     <w:p>
       <w:pPr>
@@ -6122,38 +5986,8 @@
 </w:endnotes>
 </file>
 
-<file path=word/footer1.xml><?xml version="1.0" encoding="utf-8"?>
-<w:ftr xmlns:wpc="http://schemas.microsoft.com/office/word/2010/wordprocessingCanvas" xmlns:cx="http://schemas.microsoft.com/office/drawing/2014/chartex" xmlns:cx1="http://schemas.microsoft.com/office/drawing/2015/9/8/chartex" xmlns:cx2="http://schemas.microsoft.com/office/drawing/2015/10/21/chartex" xmlns:cx3="http://schemas.microsoft.com/office/drawing/2016/5/9/chartex" xmlns:cx4="http://schemas.microsoft.com/office/drawing/2016/5/10/chartex" xmlns:cx5="http://schemas.microsoft.com/office/drawing/2016/5/11/chartex" xmlns:cx6="http://schemas.microsoft.com/office/drawing/2016/5/12/chartex" xmlns:cx7="http://schemas.microsoft.com/office/drawing/2016/5/13/chartex" xmlns:cx8="http://schemas.microsoft.com/office/drawing/2016/5/14/chartex" xmlns:mc="http://schemas.openxmlformats.org/markup-compatibility/2006" xmlns:aink="http://schemas.microsoft.com/office/drawing/2016/ink" xmlns:am3d="http://schemas.microsoft.com/office/drawing/2017/model3d" xmlns:o="urn:schemas-microsoft-com:office:office" xmlns:r="http://schemas.openxmlformats.org/officeDocument/2006/relationships" xmlns:m="http://schemas.openxmlformats.org/officeDocument/2006/math" xmlns:v="urn:schemas-microsoft-com:vml" xmlns:wp14="http://schemas.microsoft.com/office/word/2010/wordprocessingDrawing" xmlns:wp="http://schemas.openxmlformats.org/drawingml/2006/wordprocessingDrawing" xmlns:w10="urn:schemas-microsoft-com:office:word" xmlns:w="http://schemas.openxmlformats.org/wordprocessingml/2006/main" xmlns:w14="http://schemas.microsoft.com/office/word/2010/wordml" xmlns:w15="http://schemas.microsoft.com/office/word/2012/wordml" xmlns:w16cex="http://schemas.microsoft.com/office/word/2018/wordml/cex" xmlns:w16cid="http://schemas.microsoft.com/office/word/2016/wordml/cid" xmlns:w16="http://schemas.microsoft.com/office/word/2018/wordml" xmlns:w16se="http://schemas.microsoft.com/office/word/2015/wordml/symex" xmlns:wpg="http://schemas.microsoft.com/office/word/2010/wordprocessingGroup" xmlns:wpi="http://schemas.microsoft.com/office/word/2010/wordprocessingInk" xmlns:wne="http://schemas.microsoft.com/office/word/2006/wordml" xmlns:wps="http://schemas.microsoft.com/office/word/2010/wordprocessingShape" mc:Ignorable="w14 w15 w16se w16cid w16 w16cex wp14">
-  <w:p>
-    <w:pPr>
-      <w:pStyle w:val="Footer"/>
-    </w:pPr>
-  </w:p>
-</w:ftr>
-</file>
-
-<file path=word/footer2.xml><?xml version="1.0" encoding="utf-8"?>
-<w:ftr xmlns:wpc="http://schemas.microsoft.com/office/word/2010/wordprocessingCanvas" xmlns:cx="http://schemas.microsoft.com/office/drawing/2014/chartex" xmlns:cx1="http://schemas.microsoft.com/office/drawing/2015/9/8/chartex" xmlns:cx2="http://schemas.microsoft.com/office/drawing/2015/10/21/chartex" xmlns:cx3="http://schemas.microsoft.com/office/drawing/2016/5/9/chartex" xmlns:cx4="http://schemas.microsoft.com/office/drawing/2016/5/10/chartex" xmlns:cx5="http://schemas.microsoft.com/office/drawing/2016/5/11/chartex" xmlns:cx6="http://schemas.microsoft.com/office/drawing/2016/5/12/chartex" xmlns:cx7="http://schemas.microsoft.com/office/drawing/2016/5/13/chartex" xmlns:cx8="http://schemas.microsoft.com/office/drawing/2016/5/14/chartex" xmlns:mc="http://schemas.openxmlformats.org/markup-compatibility/2006" xmlns:aink="http://schemas.microsoft.com/office/drawing/2016/ink" xmlns:am3d="http://schemas.microsoft.com/office/drawing/2017/model3d" xmlns:o="urn:schemas-microsoft-com:office:office" xmlns:r="http://schemas.openxmlformats.org/officeDocument/2006/relationships" xmlns:m="http://schemas.openxmlformats.org/officeDocument/2006/math" xmlns:v="urn:schemas-microsoft-com:vml" xmlns:wp14="http://schemas.microsoft.com/office/word/2010/wordprocessingDrawing" xmlns:wp="http://schemas.openxmlformats.org/drawingml/2006/wordprocessingDrawing" xmlns:w10="urn:schemas-microsoft-com:office:word" xmlns:w="http://schemas.openxmlformats.org/wordprocessingml/2006/main" xmlns:w14="http://schemas.microsoft.com/office/word/2010/wordml" xmlns:w15="http://schemas.microsoft.com/office/word/2012/wordml" xmlns:w16cex="http://schemas.microsoft.com/office/word/2018/wordml/cex" xmlns:w16cid="http://schemas.microsoft.com/office/word/2016/wordml/cid" xmlns:w16="http://schemas.microsoft.com/office/word/2018/wordml" xmlns:w16se="http://schemas.microsoft.com/office/word/2015/wordml/symex" xmlns:wpg="http://schemas.microsoft.com/office/word/2010/wordprocessingGroup" xmlns:wpi="http://schemas.microsoft.com/office/word/2010/wordprocessingInk" xmlns:wne="http://schemas.microsoft.com/office/word/2006/wordml" xmlns:wps="http://schemas.microsoft.com/office/word/2010/wordprocessingShape" mc:Ignorable="w14 w15 w16se w16cid w16 w16cex wp14">
-  <w:p>
-    <w:pPr>
-      <w:pStyle w:val="Footer"/>
-    </w:pPr>
-  </w:p>
-</w:ftr>
-</file>
-
-<file path=word/footer3.xml><?xml version="1.0" encoding="utf-8"?>
-<w:ftr xmlns:wpc="http://schemas.microsoft.com/office/word/2010/wordprocessingCanvas" xmlns:cx="http://schemas.microsoft.com/office/drawing/2014/chartex" xmlns:cx1="http://schemas.microsoft.com/office/drawing/2015/9/8/chartex" xmlns:cx2="http://schemas.microsoft.com/office/drawing/2015/10/21/chartex" xmlns:cx3="http://schemas.microsoft.com/office/drawing/2016/5/9/chartex" xmlns:cx4="http://schemas.microsoft.com/office/drawing/2016/5/10/chartex" xmlns:cx5="http://schemas.microsoft.com/office/drawing/2016/5/11/chartex" xmlns:cx6="http://schemas.microsoft.com/office/drawing/2016/5/12/chartex" xmlns:cx7="http://schemas.microsoft.com/office/drawing/2016/5/13/chartex" xmlns:cx8="http://schemas.microsoft.com/office/drawing/2016/5/14/chartex" xmlns:mc="http://schemas.openxmlformats.org/markup-compatibility/2006" xmlns:aink="http://schemas.microsoft.com/office/drawing/2016/ink" xmlns:am3d="http://schemas.microsoft.com/office/drawing/2017/model3d" xmlns:o="urn:schemas-microsoft-com:office:office" xmlns:r="http://schemas.openxmlformats.org/officeDocument/2006/relationships" xmlns:m="http://schemas.openxmlformats.org/officeDocument/2006/math" xmlns:v="urn:schemas-microsoft-com:vml" xmlns:wp14="http://schemas.microsoft.com/office/word/2010/wordprocessingDrawing" xmlns:wp="http://schemas.openxmlformats.org/drawingml/2006/wordprocessingDrawing" xmlns:w10="urn:schemas-microsoft-com:office:word" xmlns:w="http://schemas.openxmlformats.org/wordprocessingml/2006/main" xmlns:w14="http://schemas.microsoft.com/office/word/2010/wordml" xmlns:w15="http://schemas.microsoft.com/office/word/2012/wordml" xmlns:w16cex="http://schemas.microsoft.com/office/word/2018/wordml/cex" xmlns:w16cid="http://schemas.microsoft.com/office/word/2016/wordml/cid" xmlns:w16="http://schemas.microsoft.com/office/word/2018/wordml" xmlns:w16se="http://schemas.microsoft.com/office/word/2015/wordml/symex" xmlns:wpg="http://schemas.microsoft.com/office/word/2010/wordprocessingGroup" xmlns:wpi="http://schemas.microsoft.com/office/word/2010/wordprocessingInk" xmlns:wne="http://schemas.microsoft.com/office/word/2006/wordml" xmlns:wps="http://schemas.microsoft.com/office/word/2010/wordprocessingShape" mc:Ignorable="w14 w15 w16se w16cid w16 w16cex wp14">
-  <w:p>
-    <w:pPr>
-      <w:pStyle w:val="Footer"/>
-    </w:pPr>
-  </w:p>
-</w:ftr>
-</file>
-
 <file path=word/footnotes.xml><?xml version="1.0" encoding="utf-8"?>
-<w:footnotes xmlns:wpc="http://schemas.microsoft.com/office/word/2010/wordprocessingCanvas" xmlns:cx="http://schemas.microsoft.com/office/drawing/2014/chartex" xmlns:cx1="http://schemas.microsoft.com/office/drawing/2015/9/8/chartex" xmlns:cx2="http://schemas.microsoft.com/office/drawing/2015/10/21/chartex" xmlns:cx3="http://schemas.microsoft.com/office/drawing/2016/5/9/chartex" xmlns:cx4="http://schemas.microsoft.com/office/drawing/2016/5/10/chartex" xmlns:cx5="http://schemas.microsoft.com/office/drawing/2016/5/11/chartex" xmlns:cx6="http://schemas.microsoft.com/office/drawing/2016/5/12/chartex" xmlns:cx7="http://schemas.microsoft.com/office/drawing/2016/5/13/chartex" xmlns:cx8="http://schemas.microsoft.com/office/drawing/2016/5/14/chartex" xmlns:mc="http://schemas.openxmlformats.org/markup-compatibility/2006" xmlns:aink="http://schemas.microsoft.com/office/drawing/2016/ink" xmlns:am3d="http://schemas.microsoft.com/office/drawing/2017/model3d" xmlns:o="urn:schemas-microsoft-com:office:office" xmlns:r="http://schemas.openxmlformats.org/officeDocument/2006/relationships" xmlns:m="http://schemas.openxmlformats.org/officeDocument/2006/math" xmlns:v="urn:schemas-microsoft-com:vml" xmlns:wp14="http://schemas.microsoft.com/office/word/2010/wordprocessingDrawing" xmlns:wp="http://schemas.openxmlformats.org/drawingml/2006/wordprocessingDrawing" xmlns:w10="urn:schemas-microsoft-com:office:word" xmlns:w="http://schemas.openxmlformats.org/wordprocessingml/2006/main" xmlns:w14="http://schemas.microsoft.com/office/word/2010/wordml" xmlns:w15="http://schemas.microsoft.com/office/word/2012/wordml" xmlns:w16cex="http://schemas.microsoft.com/office/word/2018/wordml/cex" xmlns:w16cid="http://schemas.microsoft.com/office/word/2016/wordml/cid" xmlns:w16="http://schemas.microsoft.com/office/word/2018/wordml" xmlns:w16se="http://schemas.microsoft.com/office/word/2015/wordml/symex" xmlns:wpg="http://schemas.microsoft.com/office/word/2010/wordprocessingGroup" xmlns:wpi="http://schemas.microsoft.com/office/word/2010/wordprocessingInk" xmlns:wne="http://schemas.microsoft.com/office/word/2006/wordml" xmlns:wps="http://schemas.microsoft.com/office/word/2010/wordprocessingShape" mc:Ignorable="w14 w15 w16se w16cid w16 w16cex wp14">
+<w:footnotes xmlns:wpc="http://schemas.microsoft.com/office/word/2010/wordprocessingCanvas" xmlns:cx="http://schemas.microsoft.com/office/drawing/2014/chartex" xmlns:cx1="http://schemas.microsoft.com/office/drawing/2015/9/8/chartex" xmlns:cx2="http://schemas.microsoft.com/office/drawing/2015/10/21/chartex" xmlns:cx3="http://schemas.microsoft.com/office/drawing/2016/5/9/chartex" xmlns:cx4="http://schemas.microsoft.com/office/drawing/2016/5/10/chartex" xmlns:cx5="http://schemas.microsoft.com/office/drawing/2016/5/11/chartex" xmlns:cx6="http://schemas.microsoft.com/office/drawing/2016/5/12/chartex" xmlns:cx7="http://schemas.microsoft.com/office/drawing/2016/5/13/chartex" xmlns:cx8="http://schemas.microsoft.com/office/drawing/2016/5/14/chartex" xmlns:mc="http://schemas.openxmlformats.org/markup-compatibility/2006" xmlns:aink="http://schemas.microsoft.com/office/drawing/2016/ink" xmlns:am3d="http://schemas.microsoft.com/office/drawing/2017/model3d" xmlns:o="urn:schemas-microsoft-com:office:office" xmlns:r="http://schemas.openxmlformats.org/officeDocument/2006/relationships" xmlns:m="http://schemas.openxmlformats.org/officeDocument/2006/math" xmlns:v="urn:schemas-microsoft-com:vml" xmlns:wp14="http://schemas.microsoft.com/office/word/2010/wordprocessingDrawing" xmlns:wp="http://schemas.openxmlformats.org/drawingml/2006/wordprocessingDrawing" xmlns:w10="urn:schemas-microsoft-com:office:word" xmlns:w="http://schemas.openxmlformats.org/wordprocessingml/2006/main" xmlns:w14="http://schemas.microsoft.com/office/word/2010/wordml" xmlns:w15="http://schemas.microsoft.com/office/word/2012/wordml" xmlns:w16cid="http://schemas.microsoft.com/office/word/2016/wordml/cid" xmlns:w16se="http://schemas.microsoft.com/office/word/2015/wordml/symex" xmlns:wpg="http://schemas.microsoft.com/office/word/2010/wordprocessingGroup" xmlns:wpi="http://schemas.microsoft.com/office/word/2010/wordprocessingInk" xmlns:wne="http://schemas.microsoft.com/office/word/2006/wordml" xmlns:wps="http://schemas.microsoft.com/office/word/2010/wordprocessingShape" mc:Ignorable="w14 w15 w16se w16cid wp14">
   <w:footnote w:type="separator" w:id="-1">
     <w:p>
       <w:pPr>
@@ -6391,17 +6225,7 @@
 </file>
 
 <file path=word/header1.xml><?xml version="1.0" encoding="utf-8"?>
-<w:hdr xmlns:wpc="http://schemas.microsoft.com/office/word/2010/wordprocessingCanvas" xmlns:cx="http://schemas.microsoft.com/office/drawing/2014/chartex" xmlns:cx1="http://schemas.microsoft.com/office/drawing/2015/9/8/chartex" xmlns:cx2="http://schemas.microsoft.com/office/drawing/2015/10/21/chartex" xmlns:cx3="http://schemas.microsoft.com/office/drawing/2016/5/9/chartex" xmlns:cx4="http://schemas.microsoft.com/office/drawing/2016/5/10/chartex" xmlns:cx5="http://schemas.microsoft.com/office/drawing/2016/5/11/chartex" xmlns:cx6="http://schemas.microsoft.com/office/drawing/2016/5/12/chartex" xmlns:cx7="http://schemas.microsoft.com/office/drawing/2016/5/13/chartex" xmlns:cx8="http://schemas.microsoft.com/office/drawing/2016/5/14/chartex" xmlns:mc="http://schemas.openxmlformats.org/markup-compatibility/2006" xmlns:aink="http://schemas.microsoft.com/office/drawing/2016/ink" xmlns:am3d="http://schemas.microsoft.com/office/drawing/2017/model3d" xmlns:o="urn:schemas-microsoft-com:office:office" xmlns:r="http://schemas.openxmlformats.org/officeDocument/2006/relationships" xmlns:m="http://schemas.openxmlformats.org/officeDocument/2006/math" xmlns:v="urn:schemas-microsoft-com:vml" xmlns:wp14="http://schemas.microsoft.com/office/word/2010/wordprocessingDrawing" xmlns:wp="http://schemas.openxmlformats.org/drawingml/2006/wordprocessingDrawing" xmlns:w10="urn:schemas-microsoft-com:office:word" xmlns:w="http://schemas.openxmlformats.org/wordprocessingml/2006/main" xmlns:w14="http://schemas.microsoft.com/office/word/2010/wordml" xmlns:w15="http://schemas.microsoft.com/office/word/2012/wordml" xmlns:w16cex="http://schemas.microsoft.com/office/word/2018/wordml/cex" xmlns:w16cid="http://schemas.microsoft.com/office/word/2016/wordml/cid" xmlns:w16="http://schemas.microsoft.com/office/word/2018/wordml" xmlns:w16se="http://schemas.microsoft.com/office/word/2015/wordml/symex" xmlns:wpg="http://schemas.microsoft.com/office/word/2010/wordprocessingGroup" xmlns:wpi="http://schemas.microsoft.com/office/word/2010/wordprocessingInk" xmlns:wne="http://schemas.microsoft.com/office/word/2006/wordml" xmlns:wps="http://schemas.microsoft.com/office/word/2010/wordprocessingShape" mc:Ignorable="w14 w15 w16se w16cid w16 w16cex wp14">
-  <w:p>
-    <w:pPr>
-      <w:pStyle w:val="Header"/>
-    </w:pPr>
-  </w:p>
-</w:hdr>
-</file>
-
-<file path=word/header2.xml><?xml version="1.0" encoding="utf-8"?>
-<w:hdr xmlns:wpc="http://schemas.microsoft.com/office/word/2010/wordprocessingCanvas" xmlns:cx="http://schemas.microsoft.com/office/drawing/2014/chartex" xmlns:cx1="http://schemas.microsoft.com/office/drawing/2015/9/8/chartex" xmlns:cx2="http://schemas.microsoft.com/office/drawing/2015/10/21/chartex" xmlns:cx3="http://schemas.microsoft.com/office/drawing/2016/5/9/chartex" xmlns:cx4="http://schemas.microsoft.com/office/drawing/2016/5/10/chartex" xmlns:cx5="http://schemas.microsoft.com/office/drawing/2016/5/11/chartex" xmlns:cx6="http://schemas.microsoft.com/office/drawing/2016/5/12/chartex" xmlns:cx7="http://schemas.microsoft.com/office/drawing/2016/5/13/chartex" xmlns:cx8="http://schemas.microsoft.com/office/drawing/2016/5/14/chartex" xmlns:mc="http://schemas.openxmlformats.org/markup-compatibility/2006" xmlns:aink="http://schemas.microsoft.com/office/drawing/2016/ink" xmlns:am3d="http://schemas.microsoft.com/office/drawing/2017/model3d" xmlns:o="urn:schemas-microsoft-com:office:office" xmlns:r="http://schemas.openxmlformats.org/officeDocument/2006/relationships" xmlns:m="http://schemas.openxmlformats.org/officeDocument/2006/math" xmlns:v="urn:schemas-microsoft-com:vml" xmlns:wp14="http://schemas.microsoft.com/office/word/2010/wordprocessingDrawing" xmlns:wp="http://schemas.openxmlformats.org/drawingml/2006/wordprocessingDrawing" xmlns:w10="urn:schemas-microsoft-com:office:word" xmlns:w="http://schemas.openxmlformats.org/wordprocessingml/2006/main" xmlns:w14="http://schemas.microsoft.com/office/word/2010/wordml" xmlns:w15="http://schemas.microsoft.com/office/word/2012/wordml" xmlns:w16cex="http://schemas.microsoft.com/office/word/2018/wordml/cex" xmlns:w16cid="http://schemas.microsoft.com/office/word/2016/wordml/cid" xmlns:w16="http://schemas.microsoft.com/office/word/2018/wordml" xmlns:w16se="http://schemas.microsoft.com/office/word/2015/wordml/symex" xmlns:wpg="http://schemas.microsoft.com/office/word/2010/wordprocessingGroup" xmlns:wpi="http://schemas.microsoft.com/office/word/2010/wordprocessingInk" xmlns:wne="http://schemas.microsoft.com/office/word/2006/wordml" xmlns:wps="http://schemas.microsoft.com/office/word/2010/wordprocessingShape" mc:Ignorable="w14 w15 w16se w16cid w16 w16cex wp14">
+<w:hdr xmlns:wpc="http://schemas.microsoft.com/office/word/2010/wordprocessingCanvas" xmlns:cx="http://schemas.microsoft.com/office/drawing/2014/chartex" xmlns:cx1="http://schemas.microsoft.com/office/drawing/2015/9/8/chartex" xmlns:cx2="http://schemas.microsoft.com/office/drawing/2015/10/21/chartex" xmlns:cx3="http://schemas.microsoft.com/office/drawing/2016/5/9/chartex" xmlns:cx4="http://schemas.microsoft.com/office/drawing/2016/5/10/chartex" xmlns:cx5="http://schemas.microsoft.com/office/drawing/2016/5/11/chartex" xmlns:cx6="http://schemas.microsoft.com/office/drawing/2016/5/12/chartex" xmlns:cx7="http://schemas.microsoft.com/office/drawing/2016/5/13/chartex" xmlns:cx8="http://schemas.microsoft.com/office/drawing/2016/5/14/chartex" xmlns:mc="http://schemas.openxmlformats.org/markup-compatibility/2006" xmlns:aink="http://schemas.microsoft.com/office/drawing/2016/ink" xmlns:am3d="http://schemas.microsoft.com/office/drawing/2017/model3d" xmlns:o="urn:schemas-microsoft-com:office:office" xmlns:r="http://schemas.openxmlformats.org/officeDocument/2006/relationships" xmlns:m="http://schemas.openxmlformats.org/officeDocument/2006/math" xmlns:v="urn:schemas-microsoft-com:vml" xmlns:wp14="http://schemas.microsoft.com/office/word/2010/wordprocessingDrawing" xmlns:wp="http://schemas.openxmlformats.org/drawingml/2006/wordprocessingDrawing" xmlns:w10="urn:schemas-microsoft-com:office:word" xmlns:w="http://schemas.openxmlformats.org/wordprocessingml/2006/main" xmlns:w14="http://schemas.microsoft.com/office/word/2010/wordml" xmlns:w15="http://schemas.microsoft.com/office/word/2012/wordml" xmlns:w16cid="http://schemas.microsoft.com/office/word/2016/wordml/cid" xmlns:w16se="http://schemas.microsoft.com/office/word/2015/wordml/symex" xmlns:wpg="http://schemas.microsoft.com/office/word/2010/wordprocessingGroup" xmlns:wpi="http://schemas.microsoft.com/office/word/2010/wordprocessingInk" xmlns:wne="http://schemas.microsoft.com/office/word/2006/wordml" xmlns:wps="http://schemas.microsoft.com/office/word/2010/wordprocessingShape" mc:Ignorable="w14 w15 w16se w16cid wp14">
   <w:p>
     <w:pPr>
       <w:pStyle w:val="Header"/>
@@ -6504,7 +6328,21 @@
                                   <w:caps/>
                                   <w:color w:val="FFFFFF" w:themeColor="background1"/>
                                 </w:rPr>
-                                <w:t>aMIR mATZ, YOAZ HALPERIN &amp; eDAN zwick</w:t>
+                                <w:t>aMIR mATZ, YOA</w:t>
+                              </w:r>
+                              <w:r>
+                                <w:rPr>
+                                  <w:caps/>
+                                  <w:color w:val="FFFFFF" w:themeColor="background1"/>
+                                </w:rPr>
+                                <w:t>V</w:t>
+                              </w:r>
+                              <w:r>
+                                <w:rPr>
+                                  <w:caps/>
+                                  <w:color w:val="FFFFFF" w:themeColor="background1"/>
+                                </w:rPr>
+                                <w:t xml:space="preserve"> HALPERIN &amp; eDAN zwick</w:t>
                               </w:r>
                             </w:p>
                           </w:sdtContent>
@@ -6531,7 +6369,7 @@
         </mc:Choice>
         <mc:Fallback>
           <w:pict>
-            <v:rect w14:anchorId="12255F4E" id="Rectangle 197" o:spid="_x0000_s1026" style="position:absolute;margin-left:0;margin-top:0;width:468.5pt;height:21.3pt;z-index:-251657216;visibility:visible;mso-wrap-style:square;mso-width-percent:1000;mso-height-percent:27;mso-top-percent:45;mso-wrap-distance-left:9.35pt;mso-wrap-distance-top:0;mso-wrap-distance-right:9.35pt;mso-wrap-distance-bottom:0;mso-position-horizontal:center;mso-position-horizontal-relative:margin;mso-position-vertical-relative:page;mso-width-percent:1000;mso-height-percent:27;mso-top-percent:45;mso-width-relative:margin;mso-height-relative:page;v-text-anchor:middle" o:gfxdata="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" o:allowoverlap="f" fillcolor="#4472c4 [3204]" stroked="f" strokeweight="1pt">
+            <v:rect w14:anchorId="12255F4E" id="Rectangle 197" o:spid="_x0000_s1026" style="position:absolute;margin-left:0;margin-top:0;width:468.5pt;height:21.3pt;z-index:-251657216;visibility:visible;mso-wrap-style:square;mso-width-percent:1000;mso-height-percent:27;mso-top-percent:45;mso-wrap-distance-left:9.35pt;mso-wrap-distance-top:0;mso-wrap-distance-right:9.35pt;mso-wrap-distance-bottom:0;mso-position-horizontal:center;mso-position-horizontal-relative:margin;mso-position-vertical-relative:page;mso-width-percent:1000;mso-height-percent:27;mso-top-percent:45;mso-width-relative:margin;mso-height-relative:page;v-text-anchor:middle" o:gfxdata="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" o:allowoverlap="f" fillcolor="#4472c4 [3204]" stroked="f" strokeweight="1pt">
               <v:textbox style="mso-fit-shape-to-text:t">
                 <w:txbxContent>
                   <w:sdt>
@@ -6566,7 +6404,21 @@
                             <w:caps/>
                             <w:color w:val="FFFFFF" w:themeColor="background1"/>
                           </w:rPr>
-                          <w:t>aMIR mATZ, YOAZ HALPERIN &amp; eDAN zwick</w:t>
+                          <w:t>aMIR mATZ, YOA</w:t>
+                        </w:r>
+                        <w:r>
+                          <w:rPr>
+                            <w:caps/>
+                            <w:color w:val="FFFFFF" w:themeColor="background1"/>
+                          </w:rPr>
+                          <w:t>V</w:t>
+                        </w:r>
+                        <w:r>
+                          <w:rPr>
+                            <w:caps/>
+                            <w:color w:val="FFFFFF" w:themeColor="background1"/>
+                          </w:rPr>
+                          <w:t xml:space="preserve"> HALPERIN &amp; eDAN zwick</w:t>
                         </w:r>
                       </w:p>
                     </w:sdtContent>
@@ -6583,18 +6435,8 @@
 </w:hdr>
 </file>
 
-<file path=word/header3.xml><?xml version="1.0" encoding="utf-8"?>
-<w:hdr xmlns:wpc="http://schemas.microsoft.com/office/word/2010/wordprocessingCanvas" xmlns:cx="http://schemas.microsoft.com/office/drawing/2014/chartex" xmlns:cx1="http://schemas.microsoft.com/office/drawing/2015/9/8/chartex" xmlns:cx2="http://schemas.microsoft.com/office/drawing/2015/10/21/chartex" xmlns:cx3="http://schemas.microsoft.com/office/drawing/2016/5/9/chartex" xmlns:cx4="http://schemas.microsoft.com/office/drawing/2016/5/10/chartex" xmlns:cx5="http://schemas.microsoft.com/office/drawing/2016/5/11/chartex" xmlns:cx6="http://schemas.microsoft.com/office/drawing/2016/5/12/chartex" xmlns:cx7="http://schemas.microsoft.com/office/drawing/2016/5/13/chartex" xmlns:cx8="http://schemas.microsoft.com/office/drawing/2016/5/14/chartex" xmlns:mc="http://schemas.openxmlformats.org/markup-compatibility/2006" xmlns:aink="http://schemas.microsoft.com/office/drawing/2016/ink" xmlns:am3d="http://schemas.microsoft.com/office/drawing/2017/model3d" xmlns:o="urn:schemas-microsoft-com:office:office" xmlns:r="http://schemas.openxmlformats.org/officeDocument/2006/relationships" xmlns:m="http://schemas.openxmlformats.org/officeDocument/2006/math" xmlns:v="urn:schemas-microsoft-com:vml" xmlns:wp14="http://schemas.microsoft.com/office/word/2010/wordprocessingDrawing" xmlns:wp="http://schemas.openxmlformats.org/drawingml/2006/wordprocessingDrawing" xmlns:w10="urn:schemas-microsoft-com:office:word" xmlns:w="http://schemas.openxmlformats.org/wordprocessingml/2006/main" xmlns:w14="http://schemas.microsoft.com/office/word/2010/wordml" xmlns:w15="http://schemas.microsoft.com/office/word/2012/wordml" xmlns:w16cex="http://schemas.microsoft.com/office/word/2018/wordml/cex" xmlns:w16cid="http://schemas.microsoft.com/office/word/2016/wordml/cid" xmlns:w16="http://schemas.microsoft.com/office/word/2018/wordml" xmlns:w16se="http://schemas.microsoft.com/office/word/2015/wordml/symex" xmlns:wpg="http://schemas.microsoft.com/office/word/2010/wordprocessingGroup" xmlns:wpi="http://schemas.microsoft.com/office/word/2010/wordprocessingInk" xmlns:wne="http://schemas.microsoft.com/office/word/2006/wordml" xmlns:wps="http://schemas.microsoft.com/office/word/2010/wordprocessingShape" mc:Ignorable="w14 w15 w16se w16cid w16 w16cex wp14">
-  <w:p>
-    <w:pPr>
-      <w:pStyle w:val="Header"/>
-    </w:pPr>
-  </w:p>
-</w:hdr>
-</file>
-
 <file path=word/numbering.xml><?xml version="1.0" encoding="utf-8"?>
-<w:numbering xmlns:wpc="http://schemas.microsoft.com/office/word/2010/wordprocessingCanvas" xmlns:cx="http://schemas.microsoft.com/office/drawing/2014/chartex" xmlns:cx1="http://schemas.microsoft.com/office/drawing/2015/9/8/chartex" xmlns:cx2="http://schemas.microsoft.com/office/drawing/2015/10/21/chartex" xmlns:cx3="http://schemas.microsoft.com/office/drawing/2016/5/9/chartex" xmlns:cx4="http://schemas.microsoft.com/office/drawing/2016/5/10/chartex" xmlns:cx5="http://schemas.microsoft.com/office/drawing/2016/5/11/chartex" xmlns:cx6="http://schemas.microsoft.com/office/drawing/2016/5/12/chartex" xmlns:cx7="http://schemas.microsoft.com/office/drawing/2016/5/13/chartex" xmlns:cx8="http://schemas.microsoft.com/office/drawing/2016/5/14/chartex" xmlns:mc="http://schemas.openxmlformats.org/markup-compatibility/2006" xmlns:aink="http://schemas.microsoft.com/office/drawing/2016/ink" xmlns:am3d="http://schemas.microsoft.com/office/drawing/2017/model3d" xmlns:o="urn:schemas-microsoft-com:office:office" xmlns:r="http://schemas.openxmlformats.org/officeDocument/2006/relationships" xmlns:m="http://schemas.openxmlformats.org/officeDocument/2006/math" xmlns:v="urn:schemas-microsoft-com:vml" xmlns:wp14="http://schemas.microsoft.com/office/word/2010/wordprocessingDrawing" xmlns:wp="http://schemas.openxmlformats.org/drawingml/2006/wordprocessingDrawing" xmlns:w10="urn:schemas-microsoft-com:office:word" xmlns:w="http://schemas.openxmlformats.org/wordprocessingml/2006/main" xmlns:w14="http://schemas.microsoft.com/office/word/2010/wordml" xmlns:w15="http://schemas.microsoft.com/office/word/2012/wordml" xmlns:w16cex="http://schemas.microsoft.com/office/word/2018/wordml/cex" xmlns:w16cid="http://schemas.microsoft.com/office/word/2016/wordml/cid" xmlns:w16="http://schemas.microsoft.com/office/word/2018/wordml" xmlns:w16se="http://schemas.microsoft.com/office/word/2015/wordml/symex" xmlns:wpg="http://schemas.microsoft.com/office/word/2010/wordprocessingGroup" xmlns:wpi="http://schemas.microsoft.com/office/word/2010/wordprocessingInk" xmlns:wne="http://schemas.microsoft.com/office/word/2006/wordml" xmlns:wps="http://schemas.microsoft.com/office/word/2010/wordprocessingShape" mc:Ignorable="w14 w15 w16se w16cid w16 w16cex wp14">
+<w:numbering xmlns:wpc="http://schemas.microsoft.com/office/word/2010/wordprocessingCanvas" xmlns:cx="http://schemas.microsoft.com/office/drawing/2014/chartex" xmlns:cx1="http://schemas.microsoft.com/office/drawing/2015/9/8/chartex" xmlns:cx2="http://schemas.microsoft.com/office/drawing/2015/10/21/chartex" xmlns:cx3="http://schemas.microsoft.com/office/drawing/2016/5/9/chartex" xmlns:cx4="http://schemas.microsoft.com/office/drawing/2016/5/10/chartex" xmlns:cx5="http://schemas.microsoft.com/office/drawing/2016/5/11/chartex" xmlns:cx6="http://schemas.microsoft.com/office/drawing/2016/5/12/chartex" xmlns:cx7="http://schemas.microsoft.com/office/drawing/2016/5/13/chartex" xmlns:cx8="http://schemas.microsoft.com/office/drawing/2016/5/14/chartex" xmlns:mc="http://schemas.openxmlformats.org/markup-compatibility/2006" xmlns:aink="http://schemas.microsoft.com/office/drawing/2016/ink" xmlns:am3d="http://schemas.microsoft.com/office/drawing/2017/model3d" xmlns:o="urn:schemas-microsoft-com:office:office" xmlns:r="http://schemas.openxmlformats.org/officeDocument/2006/relationships" xmlns:m="http://schemas.openxmlformats.org/officeDocument/2006/math" xmlns:v="urn:schemas-microsoft-com:vml" xmlns:wp14="http://schemas.microsoft.com/office/word/2010/wordprocessingDrawing" xmlns:wp="http://schemas.openxmlformats.org/drawingml/2006/wordprocessingDrawing" xmlns:w10="urn:schemas-microsoft-com:office:word" xmlns:w="http://schemas.openxmlformats.org/wordprocessingml/2006/main" xmlns:w14="http://schemas.microsoft.com/office/word/2010/wordml" xmlns:w15="http://schemas.microsoft.com/office/word/2012/wordml" xmlns:w16cid="http://schemas.microsoft.com/office/word/2016/wordml/cid" xmlns:w16se="http://schemas.microsoft.com/office/word/2015/wordml/symex" xmlns:wpg="http://schemas.microsoft.com/office/word/2010/wordprocessingGroup" xmlns:wpi="http://schemas.microsoft.com/office/word/2010/wordprocessingInk" xmlns:wne="http://schemas.microsoft.com/office/word/2006/wordml" xmlns:wps="http://schemas.microsoft.com/office/word/2010/wordprocessingShape" mc:Ignorable="w14 w15 w16se w16cid wp14">
   <w:abstractNum w:abstractNumId="0" w15:restartNumberingAfterBreak="0">
     <w:nsid w:val="066E4E42"/>
     <w:multiLevelType w:val="hybridMultilevel"/>
@@ -7594,19 +7436,8 @@
 </w:numbering>
 </file>
 
-<file path=word/people.xml><?xml version="1.0" encoding="utf-8"?>
-<w15:people xmlns:wpc="http://schemas.microsoft.com/office/word/2010/wordprocessingCanvas" xmlns:cx="http://schemas.microsoft.com/office/drawing/2014/chartex" xmlns:cx1="http://schemas.microsoft.com/office/drawing/2015/9/8/chartex" xmlns:cx2="http://schemas.microsoft.com/office/drawing/2015/10/21/chartex" xmlns:cx3="http://schemas.microsoft.com/office/drawing/2016/5/9/chartex" xmlns:cx4="http://schemas.microsoft.com/office/drawing/2016/5/10/chartex" xmlns:cx5="http://schemas.microsoft.com/office/drawing/2016/5/11/chartex" xmlns:cx6="http://schemas.microsoft.com/office/drawing/2016/5/12/chartex" xmlns:cx7="http://schemas.microsoft.com/office/drawing/2016/5/13/chartex" xmlns:cx8="http://schemas.microsoft.com/office/drawing/2016/5/14/chartex" xmlns:mc="http://schemas.openxmlformats.org/markup-compatibility/2006" xmlns:aink="http://schemas.microsoft.com/office/drawing/2016/ink" xmlns:am3d="http://schemas.microsoft.com/office/drawing/2017/model3d" xmlns:o="urn:schemas-microsoft-com:office:office" xmlns:r="http://schemas.openxmlformats.org/officeDocument/2006/relationships" xmlns:m="http://schemas.openxmlformats.org/officeDocument/2006/math" xmlns:v="urn:schemas-microsoft-com:vml" xmlns:wp14="http://schemas.microsoft.com/office/word/2010/wordprocessingDrawing" xmlns:wp="http://schemas.openxmlformats.org/drawingml/2006/wordprocessingDrawing" xmlns:w10="urn:schemas-microsoft-com:office:word" xmlns:w="http://schemas.openxmlformats.org/wordprocessingml/2006/main" xmlns:w14="http://schemas.microsoft.com/office/word/2010/wordml" xmlns:w15="http://schemas.microsoft.com/office/word/2012/wordml" xmlns:w16cex="http://schemas.microsoft.com/office/word/2018/wordml/cex" xmlns:w16cid="http://schemas.microsoft.com/office/word/2016/wordml/cid" xmlns:w16="http://schemas.microsoft.com/office/word/2018/wordml" xmlns:w16se="http://schemas.microsoft.com/office/word/2015/wordml/symex" xmlns:wpg="http://schemas.microsoft.com/office/word/2010/wordprocessingGroup" xmlns:wpi="http://schemas.microsoft.com/office/word/2010/wordprocessingInk" xmlns:wne="http://schemas.microsoft.com/office/word/2006/wordml" xmlns:wps="http://schemas.microsoft.com/office/word/2010/wordprocessingShape" mc:Ignorable="w14 w15 w16se w16cid w16 w16cex wp14">
-  <w15:person w15:author="Edan Zwick">
-    <w15:presenceInfo w15:providerId="AD" w15:userId="S::t-edzwic@microsoft.com::df31ba8e-c1bd-4fd0-b697-de25155a123a"/>
-  </w15:person>
-  <w15:person w15:author="Yoav Halperin">
-    <w15:presenceInfo w15:providerId="AD" w15:userId="S::yoavhalperin@mail.tau.ac.il::9f3e1c16-c57c-45b6-949e-555a3fa71996"/>
-  </w15:person>
-</w15:people>
-</file>
-
 <file path=word/styles.xml><?xml version="1.0" encoding="utf-8"?>
-<w:styles xmlns:mc="http://schemas.openxmlformats.org/markup-compatibility/2006" xmlns:r="http://schemas.openxmlformats.org/officeDocument/2006/relationships" xmlns:w="http://schemas.openxmlformats.org/wordprocessingml/2006/main" xmlns:w14="http://schemas.microsoft.com/office/word/2010/wordml" xmlns:w15="http://schemas.microsoft.com/office/word/2012/wordml" xmlns:w16cex="http://schemas.microsoft.com/office/word/2018/wordml/cex" xmlns:w16cid="http://schemas.microsoft.com/office/word/2016/wordml/cid" xmlns:w16="http://schemas.microsoft.com/office/word/2018/wordml" xmlns:w16se="http://schemas.microsoft.com/office/word/2015/wordml/symex" mc:Ignorable="w14 w15 w16se w16cid w16 w16cex">
+<w:styles xmlns:mc="http://schemas.openxmlformats.org/markup-compatibility/2006" xmlns:r="http://schemas.openxmlformats.org/officeDocument/2006/relationships" xmlns:w="http://schemas.openxmlformats.org/wordprocessingml/2006/main" xmlns:w14="http://schemas.microsoft.com/office/word/2010/wordml" xmlns:w15="http://schemas.microsoft.com/office/word/2012/wordml" xmlns:w16cid="http://schemas.microsoft.com/office/word/2016/wordml/cid" xmlns:w16se="http://schemas.microsoft.com/office/word/2015/wordml/symex" mc:Ignorable="w14 w15 w16se w16cid">
   <w:docDefaults>
     <w:rPrDefault>
       <w:rPr>
@@ -7622,7 +7453,7 @@
       </w:pPr>
     </w:pPrDefault>
   </w:docDefaults>
-  <w:latentStyles w:defLockedState="0" w:defUIPriority="99" w:defSemiHidden="0" w:defUnhideWhenUsed="0" w:defQFormat="0" w:count="376">
+  <w:latentStyles w:defLockedState="0" w:defUIPriority="99" w:defSemiHidden="0" w:defUnhideWhenUsed="0" w:defQFormat="0" w:count="377">
     <w:lsdException w:name="Normal" w:uiPriority="0" w:qFormat="1"/>
     <w:lsdException w:name="heading 1" w:uiPriority="9" w:qFormat="1"/>
     <w:lsdException w:name="heading 2" w:semiHidden="1" w:uiPriority="9" w:unhideWhenUsed="1" w:qFormat="1"/>
@@ -7728,7 +7559,6 @@
     <w:lsdException w:name="HTML Sample" w:semiHidden="1" w:unhideWhenUsed="1"/>
     <w:lsdException w:name="HTML Typewriter" w:semiHidden="1" w:unhideWhenUsed="1"/>
     <w:lsdException w:name="HTML Variable" w:semiHidden="1" w:unhideWhenUsed="1"/>
-    <w:lsdException w:name="Normal Table" w:semiHidden="1" w:unhideWhenUsed="1"/>
     <w:lsdException w:name="annotation subject" w:semiHidden="1" w:unhideWhenUsed="1"/>
     <w:lsdException w:name="No List" w:semiHidden="1" w:unhideWhenUsed="1"/>
     <w:lsdException w:name="Outline List 1" w:semiHidden="1" w:unhideWhenUsed="1"/>
@@ -7775,10 +7605,8 @@
     <w:lsdException w:name="Table Subtle 2" w:semiHidden="1" w:unhideWhenUsed="1"/>
     <w:lsdException w:name="Table Web 1" w:semiHidden="1" w:unhideWhenUsed="1"/>
     <w:lsdException w:name="Table Web 2" w:semiHidden="1" w:unhideWhenUsed="1"/>
-    <w:lsdException w:name="Table Web 3" w:semiHidden="1" w:unhideWhenUsed="1"/>
     <w:lsdException w:name="Balloon Text" w:semiHidden="1" w:unhideWhenUsed="1"/>
     <w:lsdException w:name="Table Grid" w:uiPriority="39"/>
-    <w:lsdException w:name="Table Theme" w:semiHidden="1" w:unhideWhenUsed="1"/>
     <w:lsdException w:name="Placeholder Text" w:semiHidden="1"/>
     <w:lsdException w:name="No Spacing" w:uiPriority="1" w:qFormat="1"/>
     <w:lsdException w:name="Light Shading" w:uiPriority="60"/>
@@ -7999,6 +7827,7 @@
     <w:lsdException w:name="Hashtag" w:semiHidden="1" w:unhideWhenUsed="1"/>
     <w:lsdException w:name="Unresolved Mention" w:semiHidden="1" w:unhideWhenUsed="1"/>
     <w:lsdException w:name="Smart Link" w:semiHidden="1" w:unhideWhenUsed="1"/>
+    <w:lsdException w:name="Smart Link Error" w:semiHidden="1" w:unhideWhenUsed="1"/>
   </w:latentStyles>
   <w:style w:type="paragraph" w:default="1" w:styleId="Normal">
     <w:name w:val="Normal"/>
@@ -8609,7 +8438,7 @@
 </file>
 
 <file path=customXml/itemProps1.xml><?xml version="1.0" encoding="utf-8"?>
-<ds:datastoreItem xmlns:ds="http://schemas.openxmlformats.org/officeDocument/2006/customXml" ds:itemID="{4AAB07D5-6BD3-E04C-8DCB-C096318C7A42}">
+<ds:datastoreItem xmlns:ds="http://schemas.openxmlformats.org/officeDocument/2006/customXml" ds:itemID="{5608D30F-8748-4B33-9376-9B853662020D}">
   <ds:schemaRefs>
     <ds:schemaRef ds:uri="http://schemas.openxmlformats.org/officeDocument/2006/bibliography"/>
   </ds:schemaRefs>

</xml_diff>